<commit_message>
switch indirect CO2 data
Previously used the sum of regions for the sector figures, panel a. Now just use World.
</commit_message>
<xml_diff>
--- a/Results/knitr/emissions_by_sector.docx
+++ b/Results/knitr/emissions_by_sector.docx
@@ -80,7 +80,47 @@
         </w:p>
       </w:sdtContent>
     </w:sdt>
-    <w:bookmarkStart w:id="21" w:name="all-5-sectors-by-10-regions"/>
+    <w:bookmarkStart w:id="20" w:name="setup"/>
+    <w:p>
+      <w:pPr>
+        <w:pStyle w:val="Heading1"/>
+      </w:pPr>
+      <w:r>
+        <w:t xml:space="preserve">Setup</w:t>
+      </w:r>
+    </w:p>
+    <w:bookmarkEnd w:id="20"/>
+    <w:bookmarkStart w:id="23" w:name="data"/>
+    <w:p>
+      <w:pPr>
+        <w:pStyle w:val="Heading1"/>
+      </w:pPr>
+      <w:r>
+        <w:t xml:space="preserve">Data</w:t>
+      </w:r>
+    </w:p>
+    <w:bookmarkStart w:id="21" w:name="gather-trend-data"/>
+    <w:p>
+      <w:pPr>
+        <w:pStyle w:val="Heading2"/>
+      </w:pPr>
+      <w:r>
+        <w:t xml:space="preserve">Gather trend data</w:t>
+      </w:r>
+    </w:p>
+    <w:bookmarkEnd w:id="21"/>
+    <w:bookmarkStart w:id="22" w:name="gather-region-data"/>
+    <w:p>
+      <w:pPr>
+        <w:pStyle w:val="Heading2"/>
+      </w:pPr>
+      <w:r>
+        <w:t xml:space="preserve">Gather region data</w:t>
+      </w:r>
+    </w:p>
+    <w:bookmarkEnd w:id="22"/>
+    <w:bookmarkEnd w:id="23"/>
+    <w:bookmarkStart w:id="25" w:name="all-5-sectors-by-10-regions"/>
     <w:p>
       <w:pPr>
         <w:pStyle w:val="Heading1"/>
@@ -104,120 +144,6 @@
                 <pic:pic>
                   <pic:nvPicPr>
                     <pic:cNvPr descr="../../Results/Plots/Sectors/totals-1.png" id="0" name="Picture"/>
-                    <pic:cNvPicPr>
-                      <a:picLocks noChangeArrowheads="1" noChangeAspect="1"/>
-                    </pic:cNvPicPr>
-                  </pic:nvPicPr>
-                  <pic:blipFill>
-                    <a:blip r:embed="rId20"/>
-                    <a:stretch>
-                      <a:fillRect/>
-                    </a:stretch>
-                  </pic:blipFill>
-                  <pic:spPr bwMode="auto">
-                    <a:xfrm>
-                      <a:off x="0" y="0"/>
-                      <a:ext cx="5334000" cy="4000500"/>
-                    </a:xfrm>
-                    <a:prstGeom prst="rect">
-                      <a:avLst/>
-                    </a:prstGeom>
-                    <a:noFill/>
-                    <a:ln w="9525">
-                      <a:noFill/>
-                      <a:headEnd/>
-                      <a:tailEnd/>
-                    </a:ln>
-                  </pic:spPr>
-                </pic:pic>
-              </a:graphicData>
-            </a:graphic>
-          </wp:inline>
-        </w:drawing>
-      </w:r>
-    </w:p>
-    <w:bookmarkEnd w:id="21"/>
-    <w:bookmarkStart w:id="23" w:name="energy"/>
-    <w:p>
-      <w:pPr>
-        <w:pStyle w:val="Heading1"/>
-      </w:pPr>
-      <w:r>
-        <w:t xml:space="preserve">Energy</w:t>
-      </w:r>
-    </w:p>
-    <w:p>
-      <w:pPr>
-        <w:pStyle w:val="FirstParagraph"/>
-      </w:pPr>
-      <w:r>
-        <w:drawing>
-          <wp:inline>
-            <wp:extent cx="5334000" cy="4000500"/>
-            <wp:effectExtent b="0" l="0" r="0" t="0"/>
-            <wp:docPr descr="" title="" id="1" name="Picture"/>
-            <a:graphic>
-              <a:graphicData uri="http://schemas.openxmlformats.org/drawingml/2006/picture">
-                <pic:pic>
-                  <pic:nvPicPr>
-                    <pic:cNvPr descr="../../Results/Plots/Sectors/energy-1.png" id="0" name="Picture"/>
-                    <pic:cNvPicPr>
-                      <a:picLocks noChangeArrowheads="1" noChangeAspect="1"/>
-                    </pic:cNvPicPr>
-                  </pic:nvPicPr>
-                  <pic:blipFill>
-                    <a:blip r:embed="rId22"/>
-                    <a:stretch>
-                      <a:fillRect/>
-                    </a:stretch>
-                  </pic:blipFill>
-                  <pic:spPr bwMode="auto">
-                    <a:xfrm>
-                      <a:off x="0" y="0"/>
-                      <a:ext cx="5334000" cy="4000500"/>
-                    </a:xfrm>
-                    <a:prstGeom prst="rect">
-                      <a:avLst/>
-                    </a:prstGeom>
-                    <a:noFill/>
-                    <a:ln w="9525">
-                      <a:noFill/>
-                      <a:headEnd/>
-                      <a:tailEnd/>
-                    </a:ln>
-                  </pic:spPr>
-                </pic:pic>
-              </a:graphicData>
-            </a:graphic>
-          </wp:inline>
-        </w:drawing>
-      </w:r>
-    </w:p>
-    <w:bookmarkEnd w:id="23"/>
-    <w:bookmarkStart w:id="25" w:name="industry"/>
-    <w:p>
-      <w:pPr>
-        <w:pStyle w:val="Heading1"/>
-      </w:pPr>
-      <w:r>
-        <w:t xml:space="preserve">Industry</w:t>
-      </w:r>
-    </w:p>
-    <w:p>
-      <w:pPr>
-        <w:pStyle w:val="FirstParagraph"/>
-      </w:pPr>
-      <w:r>
-        <w:drawing>
-          <wp:inline>
-            <wp:extent cx="5334000" cy="4000500"/>
-            <wp:effectExtent b="0" l="0" r="0" t="0"/>
-            <wp:docPr descr="" title="" id="1" name="Picture"/>
-            <a:graphic>
-              <a:graphicData uri="http://schemas.openxmlformats.org/drawingml/2006/picture">
-                <pic:pic>
-                  <pic:nvPicPr>
-                    <pic:cNvPr descr="../../Results/Plots/Sectors/industry-1.png" id="0" name="Picture"/>
                     <pic:cNvPicPr>
                       <a:picLocks noChangeArrowheads="1" noChangeAspect="1"/>
                     </pic:cNvPicPr>
@@ -251,13 +177,13 @@
       </w:r>
     </w:p>
     <w:bookmarkEnd w:id="25"/>
-    <w:bookmarkStart w:id="27" w:name="transport"/>
+    <w:bookmarkStart w:id="27" w:name="energy"/>
     <w:p>
       <w:pPr>
         <w:pStyle w:val="Heading1"/>
       </w:pPr>
       <w:r>
-        <w:t xml:space="preserve">Transport</w:t>
+        <w:t xml:space="preserve">Energy</w:t>
       </w:r>
     </w:p>
     <w:p>
@@ -274,7 +200,7 @@
               <a:graphicData uri="http://schemas.openxmlformats.org/drawingml/2006/picture">
                 <pic:pic>
                   <pic:nvPicPr>
-                    <pic:cNvPr descr="../../Results/Plots/Sectors/transport-1.png" id="0" name="Picture"/>
+                    <pic:cNvPr descr="../../Results/Plots/Sectors/energy-1.png" id="0" name="Picture"/>
                     <pic:cNvPicPr>
                       <a:picLocks noChangeArrowheads="1" noChangeAspect="1"/>
                     </pic:cNvPicPr>
@@ -308,13 +234,13 @@
       </w:r>
     </w:p>
     <w:bookmarkEnd w:id="27"/>
-    <w:bookmarkStart w:id="29" w:name="buildings"/>
+    <w:bookmarkStart w:id="29" w:name="industry"/>
     <w:p>
       <w:pPr>
         <w:pStyle w:val="Heading1"/>
       </w:pPr>
       <w:r>
-        <w:t xml:space="preserve">Buildings</w:t>
+        <w:t xml:space="preserve">Industry</w:t>
       </w:r>
     </w:p>
     <w:p>
@@ -331,7 +257,7 @@
               <a:graphicData uri="http://schemas.openxmlformats.org/drawingml/2006/picture">
                 <pic:pic>
                   <pic:nvPicPr>
-                    <pic:cNvPr descr="../../Results/Plots/Sectors/buildings-1.png" id="0" name="Picture"/>
+                    <pic:cNvPr descr="../../Results/Plots/Sectors/industry-1.png" id="0" name="Picture"/>
                     <pic:cNvPicPr>
                       <a:picLocks noChangeArrowheads="1" noChangeAspect="1"/>
                     </pic:cNvPicPr>
@@ -365,13 +291,13 @@
       </w:r>
     </w:p>
     <w:bookmarkEnd w:id="29"/>
-    <w:bookmarkStart w:id="31" w:name="buildings-scope-3"/>
+    <w:bookmarkStart w:id="31" w:name="transport"/>
     <w:p>
       <w:pPr>
         <w:pStyle w:val="Heading1"/>
       </w:pPr>
       <w:r>
-        <w:t xml:space="preserve">Buildings (Scope 3)</w:t>
+        <w:t xml:space="preserve">Transport</w:t>
       </w:r>
     </w:p>
     <w:p>
@@ -388,7 +314,7 @@
               <a:graphicData uri="http://schemas.openxmlformats.org/drawingml/2006/picture">
                 <pic:pic>
                   <pic:nvPicPr>
-                    <pic:cNvPr descr="../../Results/Plots/Sectors/buildings_with_scope3-1.png" id="0" name="Picture"/>
+                    <pic:cNvPr descr="../../Results/Plots/Sectors/transport-1.png" id="0" name="Picture"/>
                     <pic:cNvPicPr>
                       <a:picLocks noChangeArrowheads="1" noChangeAspect="1"/>
                     </pic:cNvPicPr>
@@ -422,13 +348,13 @@
       </w:r>
     </w:p>
     <w:bookmarkEnd w:id="31"/>
-    <w:bookmarkStart w:id="33" w:name="afolu"/>
+    <w:bookmarkStart w:id="33" w:name="buildings"/>
     <w:p>
       <w:pPr>
         <w:pStyle w:val="Heading1"/>
       </w:pPr>
       <w:r>
-        <w:t xml:space="preserve">AFOLU</w:t>
+        <w:t xml:space="preserve">Buildings</w:t>
       </w:r>
     </w:p>
     <w:p>
@@ -445,7 +371,7 @@
               <a:graphicData uri="http://schemas.openxmlformats.org/drawingml/2006/picture">
                 <pic:pic>
                   <pic:nvPicPr>
-                    <pic:cNvPr descr="../../Results/Plots/Sectors/AFOLU-1.png" id="0" name="Picture"/>
+                    <pic:cNvPr descr="../../Results/Plots/Sectors/buildings-1.png" id="0" name="Picture"/>
                     <pic:cNvPicPr>
                       <a:picLocks noChangeArrowheads="1" noChangeAspect="1"/>
                     </pic:cNvPicPr>
@@ -479,7 +405,121 @@
       </w:r>
     </w:p>
     <w:bookmarkEnd w:id="33"/>
-    <w:bookmarkStart w:id="35" w:name="top-emitting-sectors-indirect-emissions"/>
+    <w:bookmarkStart w:id="35" w:name="buildings-scope-3"/>
+    <w:p>
+      <w:pPr>
+        <w:pStyle w:val="Heading1"/>
+      </w:pPr>
+      <w:r>
+        <w:t xml:space="preserve">Buildings (Scope 3)</w:t>
+      </w:r>
+    </w:p>
+    <w:p>
+      <w:pPr>
+        <w:pStyle w:val="FirstParagraph"/>
+      </w:pPr>
+      <w:r>
+        <w:drawing>
+          <wp:inline>
+            <wp:extent cx="5334000" cy="4000500"/>
+            <wp:effectExtent b="0" l="0" r="0" t="0"/>
+            <wp:docPr descr="" title="" id="1" name="Picture"/>
+            <a:graphic>
+              <a:graphicData uri="http://schemas.openxmlformats.org/drawingml/2006/picture">
+                <pic:pic>
+                  <pic:nvPicPr>
+                    <pic:cNvPr descr="../../Results/Plots/Sectors/buildings_with_scope3-1.png" id="0" name="Picture"/>
+                    <pic:cNvPicPr>
+                      <a:picLocks noChangeArrowheads="1" noChangeAspect="1"/>
+                    </pic:cNvPicPr>
+                  </pic:nvPicPr>
+                  <pic:blipFill>
+                    <a:blip r:embed="rId34"/>
+                    <a:stretch>
+                      <a:fillRect/>
+                    </a:stretch>
+                  </pic:blipFill>
+                  <pic:spPr bwMode="auto">
+                    <a:xfrm>
+                      <a:off x="0" y="0"/>
+                      <a:ext cx="5334000" cy="4000500"/>
+                    </a:xfrm>
+                    <a:prstGeom prst="rect">
+                      <a:avLst/>
+                    </a:prstGeom>
+                    <a:noFill/>
+                    <a:ln w="9525">
+                      <a:noFill/>
+                      <a:headEnd/>
+                      <a:tailEnd/>
+                    </a:ln>
+                  </pic:spPr>
+                </pic:pic>
+              </a:graphicData>
+            </a:graphic>
+          </wp:inline>
+        </w:drawing>
+      </w:r>
+    </w:p>
+    <w:bookmarkEnd w:id="35"/>
+    <w:bookmarkStart w:id="37" w:name="afolu"/>
+    <w:p>
+      <w:pPr>
+        <w:pStyle w:val="Heading1"/>
+      </w:pPr>
+      <w:r>
+        <w:t xml:space="preserve">AFOLU</w:t>
+      </w:r>
+    </w:p>
+    <w:p>
+      <w:pPr>
+        <w:pStyle w:val="FirstParagraph"/>
+      </w:pPr>
+      <w:r>
+        <w:drawing>
+          <wp:inline>
+            <wp:extent cx="5334000" cy="4000500"/>
+            <wp:effectExtent b="0" l="0" r="0" t="0"/>
+            <wp:docPr descr="" title="" id="1" name="Picture"/>
+            <a:graphic>
+              <a:graphicData uri="http://schemas.openxmlformats.org/drawingml/2006/picture">
+                <pic:pic>
+                  <pic:nvPicPr>
+                    <pic:cNvPr descr="../../Results/Plots/Sectors/AFOLU-1.png" id="0" name="Picture"/>
+                    <pic:cNvPicPr>
+                      <a:picLocks noChangeArrowheads="1" noChangeAspect="1"/>
+                    </pic:cNvPicPr>
+                  </pic:nvPicPr>
+                  <pic:blipFill>
+                    <a:blip r:embed="rId36"/>
+                    <a:stretch>
+                      <a:fillRect/>
+                    </a:stretch>
+                  </pic:blipFill>
+                  <pic:spPr bwMode="auto">
+                    <a:xfrm>
+                      <a:off x="0" y="0"/>
+                      <a:ext cx="5334000" cy="4000500"/>
+                    </a:xfrm>
+                    <a:prstGeom prst="rect">
+                      <a:avLst/>
+                    </a:prstGeom>
+                    <a:noFill/>
+                    <a:ln w="9525">
+                      <a:noFill/>
+                      <a:headEnd/>
+                      <a:tailEnd/>
+                    </a:ln>
+                  </pic:spPr>
+                </pic:pic>
+              </a:graphicData>
+            </a:graphic>
+          </wp:inline>
+        </w:drawing>
+      </w:r>
+    </w:p>
+    <w:bookmarkEnd w:id="37"/>
+    <w:bookmarkStart w:id="39" w:name="top-emitting-sectors-indirect-emissions"/>
     <w:p>
       <w:pPr>
         <w:pStyle w:val="Heading1"/>
@@ -508,7 +548,7 @@
                     </pic:cNvPicPr>
                   </pic:nvPicPr>
                   <pic:blipFill>
-                    <a:blip r:embed="rId34"/>
+                    <a:blip r:embed="rId38"/>
                     <a:stretch>
                       <a:fillRect/>
                     </a:stretch>
@@ -535,7 +575,7 @@
         </w:drawing>
       </w:r>
     </w:p>
-    <w:bookmarkEnd w:id="35"/>
+    <w:bookmarkEnd w:id="39"/>
     <w:sectPr/>
   </w:body>
 </w:document>

</xml_diff>

<commit_message>
add land to growth rate
</commit_message>
<xml_diff>
--- a/Results/knitr/emissions_by_sector.docx
+++ b/Results/knitr/emissions_by_sector.docx
@@ -146,7 +146,7 @@
       <w:r>
         <w:drawing>
           <wp:inline>
-            <wp:extent cx="5334000" cy="6400800"/>
+            <wp:extent cx="5334000" cy="4000500"/>
             <wp:effectExtent b="0" l="0" r="0" t="0"/>
             <wp:docPr descr="" title="" id="1" name="Picture"/>
             <a:graphic>
@@ -167,7 +167,7 @@
                   <pic:spPr bwMode="auto">
                     <a:xfrm>
                       <a:off x="0" y="0"/>
-                      <a:ext cx="5334000" cy="6400800"/>
+                      <a:ext cx="5334000" cy="4000500"/>
                     </a:xfrm>
                     <a:prstGeom prst="rect">
                       <a:avLst/>

</xml_diff>

<commit_message>
recalculate rates using pure decades
</commit_message>
<xml_diff>
--- a/Results/knitr/emissions_by_sector.docx
+++ b/Results/knitr/emissions_by_sector.docx
@@ -358,33 +358,13 @@
       </w:r>
     </w:p>
     <w:bookmarkEnd w:id="32"/>
-    <w:bookmarkStart w:id="33" w:name="X3b8454afa3d81016751dd5810ce63d01fd7ed4c"/>
+    <w:bookmarkStart w:id="34" w:name="X3b8454afa3d81016751dd5810ce63d01fd7ed4c"/>
     <w:p>
       <w:pPr>
         <w:pStyle w:val="Heading1"/>
       </w:pPr>
       <w:r>
         <w:t xml:space="preserve">Buildings -&gt;indirect CO2 only until 2018, compilation with end-year 2019 therefore failed</w:t>
-      </w:r>
-    </w:p>
-    <w:bookmarkEnd w:id="33"/>
-    <w:bookmarkStart w:id="34" w:name="X0c7a6ae6b963e7311b87109564f9305ff180c90"/>
-    <w:p>
-      <w:pPr>
-        <w:pStyle w:val="Heading1"/>
-      </w:pPr>
-      <w:r>
-        <w:t xml:space="preserve">Buildings (Scope 3) -&gt;indirect CO2 only until 2018, compilation with end-year 2019 therefore failed</w:t>
-      </w:r>
-    </w:p>
-    <w:bookmarkEnd w:id="34"/>
-    <w:bookmarkStart w:id="36" w:name="afolu"/>
-    <w:p>
-      <w:pPr>
-        <w:pStyle w:val="Heading1"/>
-      </w:pPr>
-      <w:r>
-        <w:t xml:space="preserve">AFOLU</w:t>
       </w:r>
     </w:p>
     <w:p>
@@ -401,13 +381,13 @@
               <a:graphicData uri="http://schemas.openxmlformats.org/drawingml/2006/picture">
                 <pic:pic>
                   <pic:nvPicPr>
-                    <pic:cNvPr descr="../../Results/Plots/Sectors/AFOLU-1.png" id="0" name="Picture"/>
+                    <pic:cNvPr descr="../../Results/Plots/Sectors/buildings-1.png" id="0" name="Picture"/>
                     <pic:cNvPicPr>
                       <a:picLocks noChangeArrowheads="1" noChangeAspect="1"/>
                     </pic:cNvPicPr>
                   </pic:nvPicPr>
                   <pic:blipFill>
-                    <a:blip r:embed="rId35"/>
+                    <a:blip r:embed="rId33"/>
                     <a:stretch>
                       <a:fillRect/>
                     </a:stretch>
@@ -434,8 +414,75 @@
         </w:drawing>
       </w:r>
     </w:p>
-    <w:bookmarkEnd w:id="36"/>
-    <w:bookmarkStart w:id="38" w:name="top-emitting-sectors-indirect-emissions"/>
+    <w:bookmarkEnd w:id="34"/>
+    <w:bookmarkStart w:id="35" w:name="X0c7a6ae6b963e7311b87109564f9305ff180c90"/>
+    <w:p>
+      <w:pPr>
+        <w:pStyle w:val="Heading1"/>
+      </w:pPr>
+      <w:r>
+        <w:t xml:space="preserve">Buildings (Scope 3) -&gt;indirect CO2 only until 2018, compilation with end-year 2019 therefore failed</w:t>
+      </w:r>
+    </w:p>
+    <w:bookmarkEnd w:id="35"/>
+    <w:bookmarkStart w:id="37" w:name="afolu"/>
+    <w:p>
+      <w:pPr>
+        <w:pStyle w:val="Heading1"/>
+      </w:pPr>
+      <w:r>
+        <w:t xml:space="preserve">AFOLU</w:t>
+      </w:r>
+    </w:p>
+    <w:p>
+      <w:pPr>
+        <w:pStyle w:val="FirstParagraph"/>
+      </w:pPr>
+      <w:r>
+        <w:drawing>
+          <wp:inline>
+            <wp:extent cx="5334000" cy="4000500"/>
+            <wp:effectExtent b="0" l="0" r="0" t="0"/>
+            <wp:docPr descr="" title="" id="1" name="Picture"/>
+            <a:graphic>
+              <a:graphicData uri="http://schemas.openxmlformats.org/drawingml/2006/picture">
+                <pic:pic>
+                  <pic:nvPicPr>
+                    <pic:cNvPr descr="../../Results/Plots/Sectors/AFOLU-1.png" id="0" name="Picture"/>
+                    <pic:cNvPicPr>
+                      <a:picLocks noChangeArrowheads="1" noChangeAspect="1"/>
+                    </pic:cNvPicPr>
+                  </pic:nvPicPr>
+                  <pic:blipFill>
+                    <a:blip r:embed="rId36"/>
+                    <a:stretch>
+                      <a:fillRect/>
+                    </a:stretch>
+                  </pic:blipFill>
+                  <pic:spPr bwMode="auto">
+                    <a:xfrm>
+                      <a:off x="0" y="0"/>
+                      <a:ext cx="5334000" cy="4000500"/>
+                    </a:xfrm>
+                    <a:prstGeom prst="rect">
+                      <a:avLst/>
+                    </a:prstGeom>
+                    <a:noFill/>
+                    <a:ln w="9525">
+                      <a:noFill/>
+                      <a:headEnd/>
+                      <a:tailEnd/>
+                    </a:ln>
+                  </pic:spPr>
+                </pic:pic>
+              </a:graphicData>
+            </a:graphic>
+          </wp:inline>
+        </w:drawing>
+      </w:r>
+    </w:p>
+    <w:bookmarkEnd w:id="37"/>
+    <w:bookmarkStart w:id="39" w:name="top-emitting-sectors-indirect-emissions"/>
     <w:p>
       <w:pPr>
         <w:pStyle w:val="Heading1"/>
@@ -464,7 +511,7 @@
                     </pic:cNvPicPr>
                   </pic:nvPicPr>
                   <pic:blipFill>
-                    <a:blip r:embed="rId37"/>
+                    <a:blip r:embed="rId38"/>
                     <a:stretch>
                       <a:fillRect/>
                     </a:stretch>
@@ -491,7 +538,7 @@
         </w:drawing>
       </w:r>
     </w:p>
-    <w:bookmarkEnd w:id="38"/>
+    <w:bookmarkEnd w:id="39"/>
     <w:sectPr/>
   </w:body>
 </w:document>

</xml_diff>